<commit_message>
Frequency Data Run #2
</commit_message>
<xml_diff>
--- a/an_bib.docx
+++ b/an_bib.docx
@@ -12,14 +12,27 @@
           <w:szCs w:val="24"/>
         </w:rPr>
       </w:pPr>
-      <w:r>
-        <w:rPr>
-          <w:rFonts w:ascii="Times New Roman" w:hAnsi="Times New Roman" w:cs="Times New Roman"/>
-          <w:sz w:val="24"/>
-          <w:szCs w:val="24"/>
-        </w:rPr>
-        <w:t xml:space="preserve">Joux, Antoine. </w:t>
-      </w:r>
+      <w:bookmarkStart w:id="0" w:name="_GoBack"/>
+      <w:bookmarkEnd w:id="0"/>
+      <w:proofErr w:type="spellStart"/>
+      <w:r>
+        <w:rPr>
+          <w:rFonts w:ascii="Times New Roman" w:hAnsi="Times New Roman" w:cs="Times New Roman"/>
+          <w:sz w:val="24"/>
+          <w:szCs w:val="24"/>
+        </w:rPr>
+        <w:t>Joux</w:t>
+      </w:r>
+      <w:proofErr w:type="spellEnd"/>
+      <w:r>
+        <w:rPr>
+          <w:rFonts w:ascii="Times New Roman" w:hAnsi="Times New Roman" w:cs="Times New Roman"/>
+          <w:sz w:val="24"/>
+          <w:szCs w:val="24"/>
+        </w:rPr>
+        <w:t xml:space="preserve">, Antoine. </w:t>
+      </w:r>
+      <w:proofErr w:type="gramStart"/>
       <w:r>
         <w:rPr>
           <w:rFonts w:ascii="Times New Roman" w:hAnsi="Times New Roman" w:cs="Times New Roman"/>
@@ -36,7 +49,16 @@
           <w:sz w:val="24"/>
           <w:szCs w:val="24"/>
         </w:rPr>
-        <w:t>. Boca Raton: CRC, 2009. Print.</w:t>
+        <w:t>.</w:t>
+      </w:r>
+      <w:proofErr w:type="gramEnd"/>
+      <w:r>
+        <w:rPr>
+          <w:rFonts w:ascii="Times New Roman" w:hAnsi="Times New Roman" w:cs="Times New Roman"/>
+          <w:sz w:val="24"/>
+          <w:szCs w:val="24"/>
+        </w:rPr>
+        <w:t xml:space="preserve"> Boca Raton: CRC, 2009. Print.</w:t>
       </w:r>
     </w:p>
     <w:p>
@@ -71,14 +93,53 @@
           <w:szCs w:val="24"/>
         </w:rPr>
       </w:pPr>
-      <w:r>
-        <w:rPr>
-          <w:rFonts w:ascii="Times New Roman" w:hAnsi="Times New Roman" w:cs="Times New Roman"/>
-          <w:sz w:val="24"/>
-          <w:szCs w:val="24"/>
-        </w:rPr>
-        <w:t xml:space="preserve">Junod, Pascal, and Anne Canteaut. </w:t>
-      </w:r>
+      <w:proofErr w:type="spellStart"/>
+      <w:proofErr w:type="gramStart"/>
+      <w:r>
+        <w:rPr>
+          <w:rFonts w:ascii="Times New Roman" w:hAnsi="Times New Roman" w:cs="Times New Roman"/>
+          <w:sz w:val="24"/>
+          <w:szCs w:val="24"/>
+        </w:rPr>
+        <w:t>Junod</w:t>
+      </w:r>
+      <w:proofErr w:type="spellEnd"/>
+      <w:r>
+        <w:rPr>
+          <w:rFonts w:ascii="Times New Roman" w:hAnsi="Times New Roman" w:cs="Times New Roman"/>
+          <w:sz w:val="24"/>
+          <w:szCs w:val="24"/>
+        </w:rPr>
+        <w:t xml:space="preserve">, Pascal, and Anne </w:t>
+      </w:r>
+      <w:proofErr w:type="spellStart"/>
+      <w:r>
+        <w:rPr>
+          <w:rFonts w:ascii="Times New Roman" w:hAnsi="Times New Roman" w:cs="Times New Roman"/>
+          <w:sz w:val="24"/>
+          <w:szCs w:val="24"/>
+        </w:rPr>
+        <w:t>Canteaut</w:t>
+      </w:r>
+      <w:proofErr w:type="spellEnd"/>
+      <w:r>
+        <w:rPr>
+          <w:rFonts w:ascii="Times New Roman" w:hAnsi="Times New Roman" w:cs="Times New Roman"/>
+          <w:sz w:val="24"/>
+          <w:szCs w:val="24"/>
+        </w:rPr>
+        <w:t>.</w:t>
+      </w:r>
+      <w:proofErr w:type="gramEnd"/>
+      <w:r>
+        <w:rPr>
+          <w:rFonts w:ascii="Times New Roman" w:hAnsi="Times New Roman" w:cs="Times New Roman"/>
+          <w:sz w:val="24"/>
+          <w:szCs w:val="24"/>
+        </w:rPr>
+        <w:t xml:space="preserve"> </w:t>
+      </w:r>
+      <w:proofErr w:type="gramStart"/>
       <w:r>
         <w:rPr>
           <w:rFonts w:ascii="Times New Roman" w:hAnsi="Times New Roman" w:cs="Times New Roman"/>
@@ -95,7 +156,16 @@
           <w:sz w:val="24"/>
           <w:szCs w:val="24"/>
         </w:rPr>
-        <w:t xml:space="preserve">. Amsterdam: IOS, 2011. Print. </w:t>
+        <w:t>.</w:t>
+      </w:r>
+      <w:proofErr w:type="gramEnd"/>
+      <w:r>
+        <w:rPr>
+          <w:rFonts w:ascii="Times New Roman" w:hAnsi="Times New Roman" w:cs="Times New Roman"/>
+          <w:sz w:val="24"/>
+          <w:szCs w:val="24"/>
+        </w:rPr>
+        <w:t xml:space="preserve"> Amsterdam: IOS, 2011. Print. </w:t>
       </w:r>
     </w:p>
     <w:p>
@@ -259,7 +329,25 @@
           <w:sz w:val="24"/>
           <w:szCs w:val="24"/>
         </w:rPr>
-        <w:t xml:space="preserve">Wolfram, Stephen. "Computation Theory of Cellular Automata." </w:t>
+        <w:t xml:space="preserve">Wolfram, Stephen. </w:t>
+      </w:r>
+      <w:proofErr w:type="gramStart"/>
+      <w:r>
+        <w:rPr>
+          <w:rFonts w:ascii="Times New Roman" w:hAnsi="Times New Roman" w:cs="Times New Roman"/>
+          <w:sz w:val="24"/>
+          <w:szCs w:val="24"/>
+        </w:rPr>
+        <w:t>"Computation Theory of Cellular Automata."</w:t>
+      </w:r>
+      <w:proofErr w:type="gramEnd"/>
+      <w:r>
+        <w:rPr>
+          <w:rFonts w:ascii="Times New Roman" w:hAnsi="Times New Roman" w:cs="Times New Roman"/>
+          <w:sz w:val="24"/>
+          <w:szCs w:val="24"/>
+        </w:rPr>
+        <w:t xml:space="preserve"> </w:t>
       </w:r>
       <w:r>
         <w:rPr>
@@ -277,7 +365,25 @@
           <w:sz w:val="24"/>
           <w:szCs w:val="24"/>
         </w:rPr>
-        <w:t xml:space="preserve"> 96 (1984): 15-57. Web. 12 Dec. 201</w:t>
+        <w:t xml:space="preserve"> 96 (1984): 15-57. </w:t>
+      </w:r>
+      <w:proofErr w:type="gramStart"/>
+      <w:r>
+        <w:rPr>
+          <w:rFonts w:ascii="Times New Roman" w:hAnsi="Times New Roman" w:cs="Times New Roman"/>
+          <w:sz w:val="24"/>
+          <w:szCs w:val="24"/>
+        </w:rPr>
+        <w:t>Web.</w:t>
+      </w:r>
+      <w:proofErr w:type="gramEnd"/>
+      <w:r>
+        <w:rPr>
+          <w:rFonts w:ascii="Times New Roman" w:hAnsi="Times New Roman" w:cs="Times New Roman"/>
+          <w:sz w:val="24"/>
+          <w:szCs w:val="24"/>
+        </w:rPr>
+        <w:t xml:space="preserve"> 12 Dec. 201</w:t>
       </w:r>
       <w:r>
         <w:rPr>
@@ -390,7 +496,23 @@
           <w:rFonts w:ascii="Times New Roman" w:hAnsi="Times New Roman" w:cs="Times New Roman"/>
           <w:sz w:val="24"/>
         </w:rPr>
-        <w:t xml:space="preserve">Wolfram, Stephen. "Cryptography with Cellular Automata." </w:t>
+        <w:t xml:space="preserve">Wolfram, Stephen. </w:t>
+      </w:r>
+      <w:proofErr w:type="gramStart"/>
+      <w:r>
+        <w:rPr>
+          <w:rFonts w:ascii="Times New Roman" w:hAnsi="Times New Roman" w:cs="Times New Roman"/>
+          <w:sz w:val="24"/>
+        </w:rPr>
+        <w:t>"Cryptography with Cellular Automata."</w:t>
+      </w:r>
+      <w:proofErr w:type="gramEnd"/>
+      <w:r>
+        <w:rPr>
+          <w:rFonts w:ascii="Times New Roman" w:hAnsi="Times New Roman" w:cs="Times New Roman"/>
+          <w:sz w:val="24"/>
+        </w:rPr>
+        <w:t xml:space="preserve"> </w:t>
       </w:r>
       <w:r>
         <w:rPr>
@@ -406,7 +528,23 @@
           <w:rFonts w:ascii="Times New Roman" w:hAnsi="Times New Roman" w:cs="Times New Roman"/>
           <w:sz w:val="24"/>
         </w:rPr>
-        <w:t xml:space="preserve"> 218 (1986): 429-32. Web. 12 Dec. 2013. &lt;http://www.stephenwolfram.com/publications/academic/cryptography-cellular-automata.pdf&gt;.</w:t>
+        <w:t xml:space="preserve"> 218 (1986): 429-32. </w:t>
+      </w:r>
+      <w:proofErr w:type="gramStart"/>
+      <w:r>
+        <w:rPr>
+          <w:rFonts w:ascii="Times New Roman" w:hAnsi="Times New Roman" w:cs="Times New Roman"/>
+          <w:sz w:val="24"/>
+        </w:rPr>
+        <w:t>Web.</w:t>
+      </w:r>
+      <w:proofErr w:type="gramEnd"/>
+      <w:r>
+        <w:rPr>
+          <w:rFonts w:ascii="Times New Roman" w:hAnsi="Times New Roman" w:cs="Times New Roman"/>
+          <w:sz w:val="24"/>
+        </w:rPr>
+        <w:t xml:space="preserve"> 12 Dec. 2013. &lt;http://www.stephenwolfram.com/publications/academic/cryptography-cellular-automata.pdf&gt;.</w:t>
       </w:r>
       <w:r>
         <w:rPr>
@@ -481,6 +619,7 @@
         </w:rPr>
         <w:t xml:space="preserve"> </w:t>
       </w:r>
+      <w:proofErr w:type="gramStart"/>
       <w:r>
         <w:rPr>
           <w:rFonts w:ascii="Times New Roman" w:hAnsi="Times New Roman" w:cs="Times New Roman"/>
@@ -497,8 +636,27 @@
           <w:sz w:val="24"/>
           <w:szCs w:val="24"/>
         </w:rPr>
-        <w:t>. 1st ed. Champaign, IL: Wolfram Media, 2002. 598-606. Print.</w:t>
-      </w:r>
+        <w:t>.</w:t>
+      </w:r>
+      <w:proofErr w:type="gramEnd"/>
+      <w:r>
+        <w:rPr>
+          <w:rFonts w:ascii="Times New Roman" w:hAnsi="Times New Roman" w:cs="Times New Roman"/>
+          <w:sz w:val="24"/>
+          <w:szCs w:val="24"/>
+        </w:rPr>
+        <w:t xml:space="preserve"> 1st ed. Champaign, IL: Wolfram Media, 2002. </w:t>
+      </w:r>
+      <w:proofErr w:type="gramStart"/>
+      <w:r>
+        <w:rPr>
+          <w:rFonts w:ascii="Times New Roman" w:hAnsi="Times New Roman" w:cs="Times New Roman"/>
+          <w:sz w:val="24"/>
+          <w:szCs w:val="24"/>
+        </w:rPr>
+        <w:t>598-606. Print.</w:t>
+      </w:r>
+      <w:proofErr w:type="gramEnd"/>
       <w:r>
         <w:rPr>
           <w:rFonts w:ascii="Times New Roman" w:hAnsi="Times New Roman" w:cs="Times New Roman"/>
@@ -538,13 +696,113 @@
           <w:szCs w:val="24"/>
         </w:rPr>
       </w:pPr>
-      <w:r>
-        <w:rPr>
-          <w:rFonts w:ascii="Times New Roman" w:hAnsi="Times New Roman" w:cs="Times New Roman"/>
-          <w:sz w:val="24"/>
-          <w:szCs w:val="24"/>
-        </w:rPr>
-        <w:t>Knudsen, Lars, and David Wagner. Integral Cryptanalysis. Publication. Belgium: IACR, 2002. Integral Cryptanalysis. IACR, 2002. Web. 22 Feb. 2014.</w:t>
+      <w:proofErr w:type="gramStart"/>
+      <w:r>
+        <w:rPr>
+          <w:rFonts w:ascii="Times New Roman" w:hAnsi="Times New Roman" w:cs="Times New Roman"/>
+          <w:sz w:val="24"/>
+          <w:szCs w:val="24"/>
+        </w:rPr>
+        <w:t>Knudsen, Lars, and David Wagner.</w:t>
+      </w:r>
+      <w:proofErr w:type="gramEnd"/>
+      <w:r>
+        <w:rPr>
+          <w:rFonts w:ascii="Times New Roman" w:hAnsi="Times New Roman" w:cs="Times New Roman"/>
+          <w:sz w:val="24"/>
+          <w:szCs w:val="24"/>
+        </w:rPr>
+        <w:t xml:space="preserve"> </w:t>
+      </w:r>
+      <w:proofErr w:type="gramStart"/>
+      <w:r>
+        <w:rPr>
+          <w:rFonts w:ascii="Times New Roman" w:hAnsi="Times New Roman" w:cs="Times New Roman"/>
+          <w:sz w:val="24"/>
+          <w:szCs w:val="24"/>
+        </w:rPr>
+        <w:t>Integral Cryptanalysis.</w:t>
+      </w:r>
+      <w:proofErr w:type="gramEnd"/>
+      <w:r>
+        <w:rPr>
+          <w:rFonts w:ascii="Times New Roman" w:hAnsi="Times New Roman" w:cs="Times New Roman"/>
+          <w:sz w:val="24"/>
+          <w:szCs w:val="24"/>
+        </w:rPr>
+        <w:t xml:space="preserve"> </w:t>
+      </w:r>
+      <w:proofErr w:type="gramStart"/>
+      <w:r>
+        <w:rPr>
+          <w:rFonts w:ascii="Times New Roman" w:hAnsi="Times New Roman" w:cs="Times New Roman"/>
+          <w:sz w:val="24"/>
+          <w:szCs w:val="24"/>
+        </w:rPr>
+        <w:t>Publication.</w:t>
+      </w:r>
+      <w:proofErr w:type="gramEnd"/>
+      <w:r>
+        <w:rPr>
+          <w:rFonts w:ascii="Times New Roman" w:hAnsi="Times New Roman" w:cs="Times New Roman"/>
+          <w:sz w:val="24"/>
+          <w:szCs w:val="24"/>
+        </w:rPr>
+        <w:t xml:space="preserve"> Belgium: IACR, 2002. </w:t>
+      </w:r>
+      <w:proofErr w:type="gramStart"/>
+      <w:r>
+        <w:rPr>
+          <w:rFonts w:ascii="Times New Roman" w:hAnsi="Times New Roman" w:cs="Times New Roman"/>
+          <w:sz w:val="24"/>
+          <w:szCs w:val="24"/>
+        </w:rPr>
+        <w:t>Integral Cryptanalysis.</w:t>
+      </w:r>
+      <w:proofErr w:type="gramEnd"/>
+      <w:r>
+        <w:rPr>
+          <w:rFonts w:ascii="Times New Roman" w:hAnsi="Times New Roman" w:cs="Times New Roman"/>
+          <w:sz w:val="24"/>
+          <w:szCs w:val="24"/>
+        </w:rPr>
+        <w:t xml:space="preserve"> </w:t>
+      </w:r>
+      <w:proofErr w:type="gramStart"/>
+      <w:r>
+        <w:rPr>
+          <w:rFonts w:ascii="Times New Roman" w:hAnsi="Times New Roman" w:cs="Times New Roman"/>
+          <w:sz w:val="24"/>
+          <w:szCs w:val="24"/>
+        </w:rPr>
+        <w:t>IACR, 2002.</w:t>
+      </w:r>
+      <w:proofErr w:type="gramEnd"/>
+      <w:r>
+        <w:rPr>
+          <w:rFonts w:ascii="Times New Roman" w:hAnsi="Times New Roman" w:cs="Times New Roman"/>
+          <w:sz w:val="24"/>
+          <w:szCs w:val="24"/>
+        </w:rPr>
+        <w:t xml:space="preserve"> </w:t>
+      </w:r>
+      <w:proofErr w:type="gramStart"/>
+      <w:r>
+        <w:rPr>
+          <w:rFonts w:ascii="Times New Roman" w:hAnsi="Times New Roman" w:cs="Times New Roman"/>
+          <w:sz w:val="24"/>
+          <w:szCs w:val="24"/>
+        </w:rPr>
+        <w:t>Web.</w:t>
+      </w:r>
+      <w:proofErr w:type="gramEnd"/>
+      <w:r>
+        <w:rPr>
+          <w:rFonts w:ascii="Times New Roman" w:hAnsi="Times New Roman" w:cs="Times New Roman"/>
+          <w:sz w:val="24"/>
+          <w:szCs w:val="24"/>
+        </w:rPr>
+        <w:t xml:space="preserve"> 22 Feb. 2014.</w:t>
       </w:r>
     </w:p>
     <w:p>
@@ -638,6 +896,7 @@
           <w:shd w:val="clear" w:color="auto" w:fill="FFFFFF"/>
         </w:rPr>
       </w:pPr>
+      <w:proofErr w:type="gramStart"/>
       <w:r>
         <w:rPr>
           <w:rFonts w:ascii="Times New Roman" w:hAnsi="Times New Roman" w:cs="Times New Roman"/>
@@ -648,6 +907,7 @@
         </w:rPr>
         <w:t>Biham, Eli, Orr Dunkelman, and Nathan Keller.</w:t>
       </w:r>
+      <w:proofErr w:type="gramEnd"/>
       <w:r>
         <w:rPr>
           <w:rStyle w:val="apple-converted-space"/>
@@ -659,6 +919,7 @@
         </w:rPr>
         <w:t> </w:t>
       </w:r>
+      <w:proofErr w:type="gramStart"/>
       <w:r>
         <w:rPr>
           <w:rFonts w:ascii="Times New Roman" w:hAnsi="Times New Roman" w:cs="Times New Roman"/>
@@ -679,7 +940,40 @@
           <w:szCs w:val="24"/>
           <w:shd w:val="clear" w:color="auto" w:fill="FFFFFF"/>
         </w:rPr>
-        <w:t>. Publication. Belgium: IACR, 2002.</w:t>
+        <w:t>.</w:t>
+      </w:r>
+      <w:proofErr w:type="gramEnd"/>
+      <w:r>
+        <w:rPr>
+          <w:rFonts w:ascii="Times New Roman" w:hAnsi="Times New Roman" w:cs="Times New Roman"/>
+          <w:color w:val="000000"/>
+          <w:sz w:val="24"/>
+          <w:szCs w:val="24"/>
+          <w:shd w:val="clear" w:color="auto" w:fill="FFFFFF"/>
+        </w:rPr>
+        <w:t xml:space="preserve"> </w:t>
+      </w:r>
+      <w:proofErr w:type="gramStart"/>
+      <w:r>
+        <w:rPr>
+          <w:rFonts w:ascii="Times New Roman" w:hAnsi="Times New Roman" w:cs="Times New Roman"/>
+          <w:color w:val="000000"/>
+          <w:sz w:val="24"/>
+          <w:szCs w:val="24"/>
+          <w:shd w:val="clear" w:color="auto" w:fill="FFFFFF"/>
+        </w:rPr>
+        <w:t>Publication.</w:t>
+      </w:r>
+      <w:proofErr w:type="gramEnd"/>
+      <w:r>
+        <w:rPr>
+          <w:rFonts w:ascii="Times New Roman" w:hAnsi="Times New Roman" w:cs="Times New Roman"/>
+          <w:color w:val="000000"/>
+          <w:sz w:val="24"/>
+          <w:szCs w:val="24"/>
+          <w:shd w:val="clear" w:color="auto" w:fill="FFFFFF"/>
+        </w:rPr>
+        <w:t xml:space="preserve"> Belgium: IACR, 2002.</w:t>
       </w:r>
       <w:r>
         <w:rPr>
@@ -692,6 +986,7 @@
         </w:rPr>
         <w:t> </w:t>
       </w:r>
+      <w:proofErr w:type="gramStart"/>
       <w:r>
         <w:rPr>
           <w:rFonts w:ascii="Times New Roman" w:hAnsi="Times New Roman" w:cs="Times New Roman"/>
@@ -712,7 +1007,62 @@
           <w:szCs w:val="24"/>
           <w:shd w:val="clear" w:color="auto" w:fill="FFFFFF"/>
         </w:rPr>
-        <w:t>. IACR, 2002. Web. 22 Feb. 2014.</w:t>
+        <w:t>.</w:t>
+      </w:r>
+      <w:proofErr w:type="gramEnd"/>
+      <w:r>
+        <w:rPr>
+          <w:rFonts w:ascii="Times New Roman" w:hAnsi="Times New Roman" w:cs="Times New Roman"/>
+          <w:color w:val="000000"/>
+          <w:sz w:val="24"/>
+          <w:szCs w:val="24"/>
+          <w:shd w:val="clear" w:color="auto" w:fill="FFFFFF"/>
+        </w:rPr>
+        <w:t xml:space="preserve"> </w:t>
+      </w:r>
+      <w:proofErr w:type="gramStart"/>
+      <w:r>
+        <w:rPr>
+          <w:rFonts w:ascii="Times New Roman" w:hAnsi="Times New Roman" w:cs="Times New Roman"/>
+          <w:color w:val="000000"/>
+          <w:sz w:val="24"/>
+          <w:szCs w:val="24"/>
+          <w:shd w:val="clear" w:color="auto" w:fill="FFFFFF"/>
+        </w:rPr>
+        <w:t>IACR, 2002.</w:t>
+      </w:r>
+      <w:proofErr w:type="gramEnd"/>
+      <w:r>
+        <w:rPr>
+          <w:rFonts w:ascii="Times New Roman" w:hAnsi="Times New Roman" w:cs="Times New Roman"/>
+          <w:color w:val="000000"/>
+          <w:sz w:val="24"/>
+          <w:szCs w:val="24"/>
+          <w:shd w:val="clear" w:color="auto" w:fill="FFFFFF"/>
+        </w:rPr>
+        <w:t xml:space="preserve"> </w:t>
+      </w:r>
+      <w:proofErr w:type="gramStart"/>
+      <w:r>
+        <w:rPr>
+          <w:rFonts w:ascii="Times New Roman" w:hAnsi="Times New Roman" w:cs="Times New Roman"/>
+          <w:color w:val="000000"/>
+          <w:sz w:val="24"/>
+          <w:szCs w:val="24"/>
+          <w:shd w:val="clear" w:color="auto" w:fill="FFFFFF"/>
+        </w:rPr>
+        <w:t>Web.</w:t>
+      </w:r>
+      <w:proofErr w:type="gramEnd"/>
+      <w:r>
+        <w:rPr>
+          <w:rFonts w:ascii="Times New Roman" w:hAnsi="Times New Roman" w:cs="Times New Roman"/>
+          <w:color w:val="000000"/>
+          <w:sz w:val="24"/>
+          <w:szCs w:val="24"/>
+          <w:shd w:val="clear" w:color="auto" w:fill="FFFFFF"/>
+        </w:rPr>
+        <w:t xml:space="preserve"> 22 Feb. 2014.</w:t>
       </w:r>
     </w:p>
     <w:p>
@@ -750,13 +1100,11 @@
         </w:rPr>
         <w:t>The paper was presented at a respected conference and the authors attend a reputable university.</w:t>
       </w:r>
-      <w:bookmarkStart w:id="0" w:name="_GoBack"/>
-      <w:bookmarkEnd w:id="0"/>
     </w:p>
     <w:sectPr>
       <w:headerReference w:type="first" r:id="rId8"/>
       <w:pgSz w:w="12240" w:h="15840"/>
-      <w:pgMar w:top="1350" w:right="1440" w:bottom="1440" w:left="1440" w:header="720" w:footer="720" w:gutter="0"/>
+      <w:pgMar w:top="1440" w:right="1440" w:bottom="1440" w:left="1440" w:header="720" w:footer="720" w:gutter="0"/>
       <w:cols w:space="720"/>
       <w:titlePg/>
       <w:docGrid w:linePitch="360"/>
@@ -829,8 +1177,16 @@
       <w:rPr>
         <w:rFonts w:ascii="Times New Roman" w:hAnsi="Times New Roman" w:cs="Times New Roman"/>
       </w:rPr>
-      <w:t>Andrew Chronister</w:t>
+      <w:t xml:space="preserve">Andrew </w:t>
     </w:r>
+    <w:proofErr w:type="spellStart"/>
+    <w:r>
+      <w:rPr>
+        <w:rFonts w:ascii="Times New Roman" w:hAnsi="Times New Roman" w:cs="Times New Roman"/>
+      </w:rPr>
+      <w:t>Chronister</w:t>
+    </w:r>
+    <w:proofErr w:type="spellEnd"/>
   </w:p>
   <w:p>
     <w:pPr>

</xml_diff>